<commit_message>
Update for Project Proposal
</commit_message>
<xml_diff>
--- a/Project Proposal.docx
+++ b/Project Proposal.docx
@@ -17,6 +17,37 @@
         </w:rPr>
         <w:t>#changes that I’ve made</w:t>
       </w:r>
+    </w:p>
+    <w:p>
+      <w:pPr>
+        <w:jc w:val="both"/>
+        <w:rPr>
+          <w:rFonts w:ascii="Arial" w:hAnsi="Arial" w:cs="Arial"/>
+          <w:color w:val="000000"/>
+        </w:rPr>
+      </w:pPr>
+      <w:r>
+        <w:rPr>
+          <w:rFonts w:ascii="Arial" w:hAnsi="Arial" w:cs="Arial"/>
+          <w:color w:val="000000"/>
+        </w:rPr>
+        <w:t>#2</w:t>
+      </w:r>
+      <w:r>
+        <w:rPr>
+          <w:rFonts w:ascii="Arial" w:hAnsi="Arial" w:cs="Arial"/>
+          <w:color w:val="000000"/>
+          <w:vertAlign w:val="superscript"/>
+        </w:rPr>
+        <w:t>nd</w:t>
+      </w:r>
+      <w:r>
+        <w:rPr>
+          <w:rFonts w:ascii="Arial" w:hAnsi="Arial" w:cs="Arial"/>
+          <w:color w:val="000000"/>
+        </w:rPr>
+        <w:t xml:space="preserve"> changes</w:t>
+      </w:r>
       <w:bookmarkStart w:id="0" w:name="_GoBack"/>
       <w:bookmarkEnd w:id="0"/>
     </w:p>
@@ -331,12 +362,6 @@
           <w:color w:val="000000"/>
         </w:rPr>
         <w:tab/>
-      </w:r>
-      <w:r>
-        <w:rPr>
-          <w:rFonts w:ascii="Arial" w:hAnsi="Arial" w:cs="Arial"/>
-          <w:color w:val="000000"/>
-        </w:rPr>
         <w:t>To help every commuter and vehicle owner create a part time or full time job.</w:t>
       </w:r>
       <w:r>
@@ -465,12 +490,6 @@
           <w:color w:val="000000"/>
         </w:rPr>
         <w:tab/>
-      </w:r>
-      <w:r>
-        <w:rPr>
-          <w:rFonts w:ascii="Arial" w:hAnsi="Arial" w:cs="Arial"/>
-          <w:color w:val="000000"/>
-        </w:rPr>
         <w:t>Automobile Owners, Commuters</w:t>
       </w:r>
     </w:p>
@@ -526,13 +545,7 @@
           <w:rFonts w:ascii="Arial" w:hAnsi="Arial" w:cs="Arial"/>
         </w:rPr>
         <w:tab/>
-        <w:t>The Proposed system will be an Online Bidding type of website, where in, any automobile owner can register for free as long as they can comply with the need information being asked by the system. Any co</w:t>
-      </w:r>
-      <w:r>
-        <w:rPr>
-          <w:rFonts w:ascii="Arial" w:hAnsi="Arial" w:cs="Arial"/>
-        </w:rPr>
-        <w:t>mmuter can also register on the website and look for a vehicle online.</w:t>
+        <w:t>The Proposed system will be an Online Bidding type of website, where in, any automobile owner can register for free as long as they can comply with the need information being asked by the system. Any commuter can also register on the website and look for a vehicle online.</w:t>
       </w:r>
     </w:p>
     <w:p>
@@ -611,14 +624,7 @@
           <w:rFonts w:ascii="Arial" w:hAnsi="Arial" w:cs="Arial"/>
           <w:color w:val="000000"/>
         </w:rPr>
-        <w:t>Vehicle owners are required to upload photo of their face, vehicle (car, truck, van), OR/CR of their vehicle an</w:t>
-      </w:r>
-      <w:r>
-        <w:rPr>
-          <w:rFonts w:ascii="Arial" w:hAnsi="Arial" w:cs="Arial"/>
-          <w:color w:val="000000"/>
-        </w:rPr>
-        <w:t>d their valid driver’s license, this is for the commuters to check when a driver creates a bid.</w:t>
+        <w:t>Vehicle owners are required to upload photo of their face, vehicle (car, truck, van), OR/CR of their vehicle and their valid driver’s license, this is for the commuters to check when a driver creates a bid.</w:t>
       </w:r>
     </w:p>
     <w:p>
@@ -639,14 +645,8 @@
           <w:rFonts w:ascii="Arial" w:hAnsi="Arial" w:cs="Arial"/>
           <w:color w:val="000000"/>
         </w:rPr>
-        <w:t>Commuters can register and create their account on the website using their facebook account, the website shall link their facebook account to the system, this i</w:t>
-      </w:r>
-      <w:r>
-        <w:rPr>
-          <w:rFonts w:ascii="Arial" w:hAnsi="Arial" w:cs="Arial"/>
-          <w:color w:val="000000"/>
-        </w:rPr>
-        <w:t xml:space="preserve">s to avoid redundant accounts and spam accounts. </w:t>
+        <w:lastRenderedPageBreak/>
+        <w:t xml:space="preserve">Commuters can register and create their account on the website using their facebook account, the website shall link their facebook account to the system, this is to avoid redundant accounts and spam accounts. </w:t>
       </w:r>
     </w:p>
     <w:p>
@@ -667,7 +667,6 @@
           <w:rFonts w:ascii="Arial" w:hAnsi="Arial" w:cs="Arial"/>
           <w:color w:val="000000"/>
         </w:rPr>
-        <w:lastRenderedPageBreak/>
         <w:t>A commuter that creates a bid for service is the only person that can view the responses form the drivers.</w:t>
       </w:r>
     </w:p>
@@ -689,14 +688,7 @@
           <w:rFonts w:ascii="Arial" w:hAnsi="Arial" w:cs="Arial"/>
           <w:color w:val="000000"/>
         </w:rPr>
-        <w:t>The commuter can check the profile of the driver that has an interest to give service, the commuter</w:t>
-      </w:r>
-      <w:r>
-        <w:rPr>
-          <w:rFonts w:ascii="Arial" w:hAnsi="Arial" w:cs="Arial"/>
-          <w:color w:val="000000"/>
-        </w:rPr>
-        <w:t xml:space="preserve"> can check the OR/CR of the vehicle and the driver’s license, and this is for safety purposes.</w:t>
+        <w:t>The commuter can check the profile of the driver that has an interest to give service, the commuter can check the OR/CR of the vehicle and the driver’s license, and this is for safety purposes.</w:t>
       </w:r>
     </w:p>
     <w:p>
@@ -717,14 +709,7 @@
           <w:rFonts w:ascii="Arial" w:hAnsi="Arial" w:cs="Arial"/>
           <w:color w:val="000000"/>
         </w:rPr>
-        <w:t>During registration the commuter shall select a city wherein the commuter can contact all automobile owners registered and has the same city recorded at once, th</w:t>
-      </w:r>
-      <w:r>
-        <w:rPr>
-          <w:rFonts w:ascii="Arial" w:hAnsi="Arial" w:cs="Arial"/>
-          <w:color w:val="000000"/>
-        </w:rPr>
-        <w:t>is is for faster responses, the system will automatically send notifications to the driver’s account or the system will send SMS messages directly to the driver’s phones.</w:t>
+        <w:t>During registration the commuter shall select a city wherein the commuter can contact all automobile owners registered and has the same city recorded at once, this is for faster responses, the system will automatically send notifications to the driver’s account or the system will send SMS messages directly to the driver’s phones.</w:t>
       </w:r>
     </w:p>
     <w:p>
@@ -745,14 +730,7 @@
           <w:rFonts w:ascii="Arial" w:hAnsi="Arial" w:cs="Arial"/>
           <w:color w:val="000000"/>
         </w:rPr>
-        <w:t>Registered drivers can be rated (1-5 stars) by commuters based from the customers ser</w:t>
-      </w:r>
-      <w:r>
-        <w:rPr>
-          <w:rFonts w:ascii="Arial" w:hAnsi="Arial" w:cs="Arial"/>
-          <w:color w:val="000000"/>
-        </w:rPr>
-        <w:t>vice satisfaction, a commuter can also create a comment on the drivers profile, this is to help other commuters during selection of drivers.</w:t>
+        <w:t>Registered drivers can be rated (1-5 stars) by commuters based from the customers service satisfaction, a commuter can also create a comment on the drivers profile, this is to help other commuters during selection of drivers.</w:t>
       </w:r>
     </w:p>
     <w:p>
@@ -773,14 +751,7 @@
           <w:rFonts w:ascii="Arial"/>
           <w:color w:val="000000"/>
         </w:rPr>
-        <w:t>Cancellation of transactions, commuters can cancel their approved trips before the designated time through direct m</w:t>
-      </w:r>
-      <w:r>
-        <w:rPr>
-          <w:rFonts w:ascii="Arial"/>
-          <w:color w:val="000000"/>
-        </w:rPr>
-        <w:t>essage and SMS.</w:t>
+        <w:t>Cancellation of transactions, commuters can cancel their approved trips before the designated time through direct message and SMS.</w:t>
       </w:r>
     </w:p>
     <w:p>

</xml_diff>